<commit_message>
User Manual Sarcasm Removed
</commit_message>
<xml_diff>
--- a/doc/misc/ProjectBinder/User Manual.docx
+++ b/doc/misc/ProjectBinder/User Manual.docx
@@ -816,6 +816,7 @@
           <w:rFonts w:ascii="Times New Roman" w:hAnsi="Times New Roman" w:cs="Times New Roman"/>
         </w:rPr>
       </w:pPr>
+      <w:proofErr w:type="spellStart"/>
       <w:proofErr w:type="gramStart"/>
       <w:r>
         <w:rPr>
@@ -823,30 +824,49 @@
         </w:rPr>
         <w:t>pUML</w:t>
       </w:r>
+      <w:proofErr w:type="spellEnd"/>
       <w:proofErr w:type="gramEnd"/>
       <w:r>
         <w:rPr>
           <w:rFonts w:ascii="Times New Roman" w:hAnsi="Times New Roman" w:cs="Times New Roman"/>
         </w:rPr>
-        <w:t xml:space="preserve"> is a fantastic UML diagram drawing softw</w:t>
-      </w:r>
-      <w:r>
-        <w:rPr>
-          <w:rFonts w:ascii="Times New Roman" w:hAnsi="Times New Roman" w:cs="Times New Roman"/>
-        </w:rPr>
-        <w:t>are developed by a team of eight</w:t>
-      </w:r>
-      <w:r>
-        <w:rPr>
-          <w:rFonts w:ascii="Times New Roman" w:hAnsi="Times New Roman" w:cs="Times New Roman"/>
-        </w:rPr>
-        <w:t xml:space="preserve"> geniuses, currently students at the University of Idaho.</w:t>
-      </w:r>
-      <w:r>
-        <w:rPr>
-          <w:rFonts w:ascii="Times New Roman" w:hAnsi="Times New Roman" w:cs="Times New Roman"/>
-        </w:rPr>
-        <w:t xml:space="preserve"> This software was developed for a school project, and is by no means considered to be complete, useful, or phunctional at time of this user manual publication.</w:t>
+        <w:t xml:space="preserve"> is a UML diagram drawing program developed by a team of students, currently attending</w:t>
+      </w:r>
+      <w:r>
+        <w:rPr>
+          <w:rFonts w:ascii="Times New Roman" w:hAnsi="Times New Roman" w:cs="Times New Roman"/>
+        </w:rPr>
+        <w:t xml:space="preserve"> the University of Idaho.</w:t>
+      </w:r>
+      <w:r>
+        <w:rPr>
+          <w:rFonts w:ascii="Times New Roman" w:hAnsi="Times New Roman" w:cs="Times New Roman"/>
+        </w:rPr>
+        <w:t xml:space="preserve"> This sof</w:t>
+      </w:r>
+      <w:r>
+        <w:rPr>
+          <w:rFonts w:ascii="Times New Roman" w:hAnsi="Times New Roman" w:cs="Times New Roman"/>
+        </w:rPr>
+        <w:t>tware was developed for a software engineering</w:t>
+      </w:r>
+      <w:r>
+        <w:rPr>
+          <w:rFonts w:ascii="Times New Roman" w:hAnsi="Times New Roman" w:cs="Times New Roman"/>
+        </w:rPr>
+        <w:t xml:space="preserve"> project, and is by no means consider</w:t>
+      </w:r>
+      <w:r>
+        <w:rPr>
+          <w:rFonts w:ascii="Times New Roman" w:hAnsi="Times New Roman" w:cs="Times New Roman"/>
+        </w:rPr>
+        <w:t>ed to be complete, useful, or f</w:t>
+      </w:r>
+      <w:r>
+        <w:rPr>
+          <w:rFonts w:ascii="Times New Roman" w:hAnsi="Times New Roman" w:cs="Times New Roman"/>
+        </w:rPr>
+        <w:t>unctional at time of this user manual publication.</w:t>
       </w:r>
       <w:r>
         <w:rPr>
@@ -1186,7 +1206,7 @@
                     </a:ln>
                     <a:extLst>
                       <a:ext uri="{53640926-AAD7-44D8-BBD7-CCE9431645EC}">
-                        <a14:shadowObscured xmlns="" xmlns:wpc="http://schemas.microsoft.com/office/word/2010/wordprocessingCanvas" xmlns:mc="http://schemas.openxmlformats.org/markup-compatibility/2006" xmlns:o="urn:schemas-microsoft-com:office:office" xmlns:v="urn:schemas-microsoft-com:vml" xmlns:wp14="http://schemas.microsoft.com/office/word/2010/wordprocessingDrawing" xmlns:w10="urn:schemas-microsoft-com:office:word" xmlns:w="http://schemas.openxmlformats.org/wordprocessingml/2006/main" xmlns:w14="http://schemas.microsoft.com/office/word/2010/wordml" xmlns:wpg="http://schemas.microsoft.com/office/word/2010/wordprocessingGroup" xmlns:wpi="http://schemas.microsoft.com/office/word/2010/wordprocessingInk" xmlns:wps="http://schemas.microsoft.com/office/word/2010/wordprocessingShape" xmlns:a14="http://schemas.microsoft.com/office/drawing/2010/main"/>
+                        <a14:shadowObscured xmlns:a14="http://schemas.microsoft.com/office/drawing/2010/main" xmlns:wps="http://schemas.microsoft.com/office/word/2010/wordprocessingShape" xmlns:wpi="http://schemas.microsoft.com/office/word/2010/wordprocessingInk" xmlns:wpg="http://schemas.microsoft.com/office/word/2010/wordprocessingGroup" xmlns:w14="http://schemas.microsoft.com/office/word/2010/wordml" xmlns:w="http://schemas.openxmlformats.org/wordprocessingml/2006/main" xmlns:w10="urn:schemas-microsoft-com:office:word" xmlns:wp14="http://schemas.microsoft.com/office/word/2010/wordprocessingDrawing" xmlns:v="urn:schemas-microsoft-com:vml" xmlns:o="urn:schemas-microsoft-com:office:office" xmlns:mc="http://schemas.openxmlformats.org/markup-compatibility/2006" xmlns:wpc="http://schemas.microsoft.com/office/word/2010/wordprocessingCanvas" xmlns=""/>
                       </a:ext>
                     </a:extLst>
                   </pic:spPr>
@@ -3077,6 +3097,8 @@
       <w:r>
         <w:rPr>
           <w:rFonts w:ascii="Times New Roman" w:hAnsi="Times New Roman" w:cs="Times New Roman"/>
+          <w:noProof/>
+          <w:lang w:eastAsia="en-US"/>
         </w:rPr>
         <w:drawing>
           <wp:inline distT="0" distB="0" distL="0" distR="0">
@@ -3754,25 +3776,42 @@
         <w:rPr>
           <w:rFonts w:ascii="Times New Roman" w:hAnsi="Times New Roman" w:cs="Times New Roman"/>
         </w:rPr>
-        <w:t>Life’s tough, isn’</w:t>
-      </w:r>
-      <w:r>
-        <w:rPr>
-          <w:rFonts w:ascii="Times New Roman" w:hAnsi="Times New Roman" w:cs="Times New Roman"/>
-        </w:rPr>
-        <w:t>t it?</w:t>
-      </w:r>
-      <w:r>
-        <w:rPr>
-          <w:rFonts w:ascii="Times New Roman" w:hAnsi="Times New Roman" w:cs="Times New Roman"/>
-        </w:rPr>
-        <w:t xml:space="preserve">  And on a related note, t</w:t>
-      </w:r>
-      <w:r>
-        <w:rPr>
-          <w:rFonts w:ascii="Times New Roman" w:hAnsi="Times New Roman" w:cs="Times New Roman"/>
-        </w:rPr>
-        <w:t xml:space="preserve">his program is unsupported at this time. </w:t>
+        <w:t xml:space="preserve">At this time, the only support for this program is this user manual, or by contacting us via </w:t>
+      </w:r>
+      <w:proofErr w:type="spellStart"/>
+      <w:r>
+        <w:rPr>
+          <w:rFonts w:ascii="Times New Roman" w:hAnsi="Times New Roman" w:cs="Times New Roman"/>
+        </w:rPr>
+        <w:t>Phunctional’s</w:t>
+      </w:r>
+      <w:proofErr w:type="spellEnd"/>
+      <w:r>
+        <w:rPr>
+          <w:rFonts w:ascii="Times New Roman" w:hAnsi="Times New Roman" w:cs="Times New Roman"/>
+        </w:rPr>
+        <w:t xml:space="preserve"> website </w:t>
+      </w:r>
+      <w:hyperlink r:id="rId24" w:history="1">
+        <w:r>
+          <w:rPr>
+            <w:rStyle w:val="Hyperlink"/>
+            <w:rFonts w:ascii="Times New Roman" w:hAnsi="Times New Roman" w:cs="Times New Roman"/>
+          </w:rPr>
+          <w:t>http://www.puml.net</w:t>
+        </w:r>
+      </w:hyperlink>
+      <w:r>
+        <w:rPr>
+          <w:rFonts w:ascii="Times New Roman" w:hAnsi="Times New Roman" w:cs="Times New Roman"/>
+        </w:rPr>
+        <w:t xml:space="preserve">. </w:t>
+      </w:r>
+      <w:r>
+        <w:rPr>
+          <w:rFonts w:ascii="Times New Roman" w:hAnsi="Times New Roman" w:cs="Times New Roman"/>
+        </w:rPr>
+        <w:t xml:space="preserve"> </w:t>
       </w:r>
     </w:p>
     <w:p>
@@ -3963,6 +4002,43 @@
           <w:rFonts w:ascii="Times New Roman" w:hAnsi="Times New Roman" w:cs="Times New Roman"/>
         </w:rPr>
       </w:pPr>
+      <w:r>
+        <w:rPr>
+          <w:rFonts w:ascii="Times New Roman" w:hAnsi="Times New Roman" w:cs="Times New Roman"/>
+        </w:rPr>
+        <w:t>Q:  Why are so many features unavailable?</w:t>
+      </w:r>
+    </w:p>
+    <w:p>
+      <w:pPr>
+        <w:tabs>
+          <w:tab w:val="left" w:pos="360"/>
+        </w:tabs>
+        <w:ind w:left="360" w:hanging="360"/>
+        <w:rPr>
+          <w:rFonts w:ascii="Times New Roman" w:hAnsi="Times New Roman" w:cs="Times New Roman"/>
+        </w:rPr>
+      </w:pPr>
+      <w:r>
+        <w:rPr>
+          <w:rFonts w:ascii="Times New Roman" w:hAnsi="Times New Roman" w:cs="Times New Roman"/>
+        </w:rPr>
+        <w:t xml:space="preserve">A:  This is an alpha </w:t>
+      </w:r>
+      <w:proofErr w:type="gramStart"/>
+      <w:r>
+        <w:rPr>
+          <w:rFonts w:ascii="Times New Roman" w:hAnsi="Times New Roman" w:cs="Times New Roman"/>
+        </w:rPr>
+        <w:t>release,</w:t>
+      </w:r>
+      <w:proofErr w:type="gramEnd"/>
+      <w:r>
+        <w:rPr>
+          <w:rFonts w:ascii="Times New Roman" w:hAnsi="Times New Roman" w:cs="Times New Roman"/>
+        </w:rPr>
+        <w:t xml:space="preserve"> we are still working on getting many features included in this program.  In the meantime, please, be patient.</w:t>
+      </w:r>
     </w:p>
     <w:p>
       <w:pPr>
@@ -4043,7 +4119,7 @@
       </w:pPr>
     </w:p>
     <w:sectPr>
-      <w:footerReference w:type="default" r:id="rId24"/>
+      <w:footerReference w:type="default" r:id="rId25"/>
       <w:pgSz w:w="12240" w:h="15840" w:code="1"/>
       <w:pgMar w:top="1440" w:right="1440" w:bottom="1440" w:left="1440" w:header="720" w:footer="720" w:gutter="0"/>
       <w:cols w:space="720"/>
@@ -4131,7 +4207,7 @@
                       <w:rPr>
                         <w:noProof/>
                       </w:rPr>
-                      <w:t>5</w:t>
+                      <w:t>9</w:t>
                     </w:r>
                     <w:r>
                       <w:rPr>
@@ -5813,7 +5889,7 @@
 </file>
 
 <file path=customXml/itemProps1.xml><?xml version="1.0" encoding="utf-8"?>
-<ds:datastoreItem xmlns:ds="http://schemas.openxmlformats.org/officeDocument/2006/customXml" ds:itemID="{0EE0B34C-4591-48CC-A515-23D7D1FF55ED}">
+<ds:datastoreItem xmlns:ds="http://schemas.openxmlformats.org/officeDocument/2006/customXml" ds:itemID="{E9D4E429-8845-46E6-B353-6BFF02C50383}">
   <ds:schemaRefs>
     <ds:schemaRef ds:uri="http://schemas.openxmlformats.org/officeDocument/2006/bibliography"/>
   </ds:schemaRefs>

</xml_diff>

<commit_message>
User Manual Added to, PDF form
</commit_message>
<xml_diff>
--- a/doc/misc/ProjectBinder/User Manual.docx
+++ b/doc/misc/ProjectBinder/User Manual.docx
@@ -115,7 +115,7 @@
           <w:sz w:val="40"/>
           <w:szCs w:val="40"/>
         </w:rPr>
-        <w:t>&lt;&lt; User Manual &gt;&gt;</w:t>
+        <w:t>« User Manual »</w:t>
       </w:r>
     </w:p>
     <w:p>
@@ -888,6 +888,105 @@
           <w:rFonts w:ascii="Times New Roman" w:hAnsi="Times New Roman" w:cs="Times New Roman"/>
         </w:rPr>
       </w:pPr>
+      <w:r>
+        <w:rPr>
+          <w:rFonts w:ascii="Times New Roman" w:hAnsi="Times New Roman" w:cs="Times New Roman"/>
+        </w:rPr>
+        <w:t xml:space="preserve">What is currently available for use is the ability to create new diagrams and work on more than one diagram at a time.  There are four diagram types available for your </w:t>
+      </w:r>
+      <w:proofErr w:type="gramStart"/>
+      <w:r>
+        <w:rPr>
+          <w:rFonts w:ascii="Times New Roman" w:hAnsi="Times New Roman" w:cs="Times New Roman"/>
+        </w:rPr>
+        <w:t>use which are</w:t>
+      </w:r>
+      <w:proofErr w:type="gramEnd"/>
+      <w:r>
+        <w:rPr>
+          <w:rFonts w:ascii="Times New Roman" w:hAnsi="Times New Roman" w:cs="Times New Roman"/>
+        </w:rPr>
+        <w:t xml:space="preserve"> use case, state chart, interaction, and collaboration diagrams.  Within each diagram, you will be able to create, select, change description, move, and delete singular objects.  With multiple objects you can do all of these things with the addition of connecting the objects and describing the connection.</w:t>
+      </w:r>
+    </w:p>
+    <w:p>
+      <w:pPr>
+        <w:rPr>
+          <w:rFonts w:ascii="Times New Roman" w:hAnsi="Times New Roman" w:cs="Times New Roman"/>
+        </w:rPr>
+      </w:pPr>
+    </w:p>
+    <w:p>
+      <w:pPr>
+        <w:rPr>
+          <w:rFonts w:ascii="Times New Roman" w:hAnsi="Times New Roman" w:cs="Times New Roman"/>
+        </w:rPr>
+      </w:pPr>
+      <w:r>
+        <w:rPr>
+          <w:rFonts w:ascii="Times New Roman" w:hAnsi="Times New Roman" w:cs="Times New Roman"/>
+        </w:rPr>
+        <w:t>At the time of this manual’s publication, there are still some basic functions that are not fully functional.  Namely, the saving and loading of created UML diagrams</w:t>
+      </w:r>
+      <w:r>
+        <w:rPr>
+          <w:rFonts w:ascii="Times New Roman" w:hAnsi="Times New Roman" w:cs="Times New Roman"/>
+        </w:rPr>
+        <w:t xml:space="preserve"> are still in the works</w:t>
+      </w:r>
+      <w:r>
+        <w:rPr>
+          <w:rFonts w:ascii="Times New Roman" w:hAnsi="Times New Roman" w:cs="Times New Roman"/>
+        </w:rPr>
+        <w:t xml:space="preserve">.  </w:t>
+      </w:r>
+      <w:r>
+        <w:rPr>
+          <w:rFonts w:ascii="Times New Roman" w:hAnsi="Times New Roman" w:cs="Times New Roman"/>
+        </w:rPr>
+        <w:t xml:space="preserve">There are also no current cut, copy, </w:t>
+      </w:r>
+      <w:proofErr w:type="gramStart"/>
+      <w:r>
+        <w:rPr>
+          <w:rFonts w:ascii="Times New Roman" w:hAnsi="Times New Roman" w:cs="Times New Roman"/>
+        </w:rPr>
+        <w:t>paste</w:t>
+      </w:r>
+      <w:proofErr w:type="gramEnd"/>
+      <w:r>
+        <w:rPr>
+          <w:rFonts w:ascii="Times New Roman" w:hAnsi="Times New Roman" w:cs="Times New Roman"/>
+        </w:rPr>
+        <w:t>, import, and export functionality.</w:t>
+      </w:r>
+    </w:p>
+    <w:p>
+      <w:pPr>
+        <w:rPr>
+          <w:rFonts w:ascii="Times New Roman" w:hAnsi="Times New Roman" w:cs="Times New Roman"/>
+        </w:rPr>
+      </w:pPr>
+      <w:r>
+        <w:rPr>
+          <w:rFonts w:ascii="Times New Roman" w:hAnsi="Times New Roman" w:cs="Times New Roman"/>
+        </w:rPr>
+        <w:t xml:space="preserve"> </w:t>
+      </w:r>
+    </w:p>
+    <w:p>
+      <w:pPr>
+        <w:rPr>
+          <w:rFonts w:ascii="Times New Roman" w:hAnsi="Times New Roman" w:cs="Times New Roman"/>
+        </w:rPr>
+      </w:pPr>
+    </w:p>
+    <w:p>
+      <w:pPr>
+        <w:rPr>
+          <w:rFonts w:ascii="Times New Roman" w:hAnsi="Times New Roman" w:cs="Times New Roman"/>
+        </w:rPr>
+      </w:pPr>
     </w:p>
     <w:p>
       <w:pPr>
@@ -967,6 +1066,23 @@
     </w:p>
     <w:p>
       <w:pPr>
+        <w:rPr>
+          <w:rFonts w:ascii="Times New Roman" w:hAnsi="Times New Roman" w:cs="Times New Roman"/>
+          <w:b/>
+          <w:i/>
+        </w:rPr>
+      </w:pPr>
+      <w:r>
+        <w:rPr>
+          <w:rFonts w:ascii="Times New Roman" w:hAnsi="Times New Roman" w:cs="Times New Roman"/>
+          <w:b/>
+          <w:i/>
+        </w:rPr>
+        <w:t>Windows</w:t>
+      </w:r>
+    </w:p>
+    <w:p>
+      <w:pPr>
         <w:pStyle w:val="ListParagraph"/>
         <w:numPr>
           <w:ilvl w:val="0"/>
@@ -1075,13 +1191,98 @@
           <w:rFonts w:ascii="Times New Roman" w:hAnsi="Times New Roman" w:cs="Times New Roman"/>
         </w:rPr>
       </w:pPr>
-    </w:p>
-    <w:p>
-      <w:pPr>
-        <w:rPr>
-          <w:rFonts w:ascii="Times New Roman" w:hAnsi="Times New Roman" w:cs="Times New Roman"/>
-        </w:rPr>
-      </w:pPr>
+      <w:proofErr w:type="spellStart"/>
+      <w:r>
+        <w:rPr>
+          <w:rFonts w:ascii="Times New Roman" w:hAnsi="Times New Roman" w:cs="Times New Roman"/>
+          <w:b/>
+          <w:i/>
+        </w:rPr>
+        <w:t>Debian</w:t>
+      </w:r>
+      <w:proofErr w:type="spellEnd"/>
+      <w:r>
+        <w:rPr>
+          <w:rFonts w:ascii="Times New Roman" w:hAnsi="Times New Roman" w:cs="Times New Roman"/>
+          <w:b/>
+          <w:i/>
+        </w:rPr>
+        <w:t xml:space="preserve"> Linux</w:t>
+      </w:r>
+    </w:p>
+    <w:p>
+      <w:pPr>
+        <w:pStyle w:val="ListParagraph"/>
+        <w:numPr>
+          <w:ilvl w:val="0"/>
+          <w:numId w:val="8"/>
+        </w:numPr>
+        <w:rPr>
+          <w:rFonts w:ascii="Times New Roman" w:hAnsi="Times New Roman" w:cs="Times New Roman"/>
+        </w:rPr>
+      </w:pPr>
+      <w:r>
+        <w:rPr>
+          <w:rFonts w:ascii="Times New Roman" w:hAnsi="Times New Roman" w:cs="Times New Roman"/>
+        </w:rPr>
+        <w:t xml:space="preserve"> In the Terminal type the command “</w:t>
+      </w:r>
+      <w:proofErr w:type="spellStart"/>
+      <w:r>
+        <w:rPr>
+          <w:rFonts w:ascii="Times New Roman" w:hAnsi="Times New Roman" w:cs="Times New Roman"/>
+        </w:rPr>
+        <w:t>dpkg</w:t>
+      </w:r>
+      <w:proofErr w:type="spellEnd"/>
+      <w:r>
+        <w:rPr>
+          <w:rFonts w:ascii="Times New Roman" w:hAnsi="Times New Roman" w:cs="Times New Roman"/>
+        </w:rPr>
+        <w:t xml:space="preserve"> –</w:t>
+      </w:r>
+      <w:proofErr w:type="spellStart"/>
+      <w:r>
+        <w:rPr>
+          <w:rFonts w:ascii="Times New Roman" w:hAnsi="Times New Roman" w:cs="Times New Roman"/>
+        </w:rPr>
+        <w:t>i</w:t>
+      </w:r>
+      <w:proofErr w:type="spellEnd"/>
+      <w:r>
+        <w:rPr>
+          <w:rFonts w:ascii="Times New Roman" w:hAnsi="Times New Roman" w:cs="Times New Roman"/>
+        </w:rPr>
+        <w:t xml:space="preserve"> </w:t>
+      </w:r>
+      <w:proofErr w:type="spellStart"/>
+      <w:r>
+        <w:rPr>
+          <w:rFonts w:ascii="Times New Roman" w:hAnsi="Times New Roman" w:cs="Times New Roman"/>
+        </w:rPr>
+        <w:t>puml-x.x.deb</w:t>
+      </w:r>
+      <w:proofErr w:type="spellEnd"/>
+      <w:r>
+        <w:rPr>
+          <w:rFonts w:ascii="Times New Roman" w:hAnsi="Times New Roman" w:cs="Times New Roman"/>
+        </w:rPr>
+        <w:t xml:space="preserve">” where </w:t>
+      </w:r>
+      <w:proofErr w:type="spellStart"/>
+      <w:r>
+        <w:rPr>
+          <w:rFonts w:ascii="Times New Roman" w:hAnsi="Times New Roman" w:cs="Times New Roman"/>
+        </w:rPr>
+        <w:t>x.x</w:t>
+      </w:r>
+      <w:proofErr w:type="spellEnd"/>
+      <w:r>
+        <w:rPr>
+          <w:rFonts w:ascii="Times New Roman" w:hAnsi="Times New Roman" w:cs="Times New Roman"/>
+        </w:rPr>
+        <w:t xml:space="preserve"> represents the current version number that was downloaded.</w:t>
+      </w:r>
     </w:p>
     <w:p>
       <w:pPr>
@@ -1206,7 +1407,7 @@
                     </a:ln>
                     <a:extLst>
                       <a:ext uri="{53640926-AAD7-44D8-BBD7-CCE9431645EC}">
-                        <a14:shadowObscured xmlns:a14="http://schemas.microsoft.com/office/drawing/2010/main" xmlns:wps="http://schemas.microsoft.com/office/word/2010/wordprocessingShape" xmlns:wpi="http://schemas.microsoft.com/office/word/2010/wordprocessingInk" xmlns:wpg="http://schemas.microsoft.com/office/word/2010/wordprocessingGroup" xmlns:w14="http://schemas.microsoft.com/office/word/2010/wordml" xmlns:w="http://schemas.openxmlformats.org/wordprocessingml/2006/main" xmlns:w10="urn:schemas-microsoft-com:office:word" xmlns:wp14="http://schemas.microsoft.com/office/word/2010/wordprocessingDrawing" xmlns:v="urn:schemas-microsoft-com:vml" xmlns:o="urn:schemas-microsoft-com:office:office" xmlns:mc="http://schemas.openxmlformats.org/markup-compatibility/2006" xmlns:wpc="http://schemas.microsoft.com/office/word/2010/wordprocessingCanvas" xmlns=""/>
+                        <a14:shadowObscured xmlns="" xmlns:wpc="http://schemas.microsoft.com/office/word/2010/wordprocessingCanvas" xmlns:mc="http://schemas.openxmlformats.org/markup-compatibility/2006" xmlns:o="urn:schemas-microsoft-com:office:office" xmlns:v="urn:schemas-microsoft-com:vml" xmlns:wp14="http://schemas.microsoft.com/office/word/2010/wordprocessingDrawing" xmlns:w10="urn:schemas-microsoft-com:office:word" xmlns:w="http://schemas.openxmlformats.org/wordprocessingml/2006/main" xmlns:w14="http://schemas.microsoft.com/office/word/2010/wordml" xmlns:wpg="http://schemas.microsoft.com/office/word/2010/wordprocessingGroup" xmlns:wpi="http://schemas.microsoft.com/office/word/2010/wordprocessingInk" xmlns:wps="http://schemas.microsoft.com/office/word/2010/wordprocessingShape" xmlns:a14="http://schemas.microsoft.com/office/drawing/2010/main"/>
                       </a:ext>
                     </a:extLst>
                   </pic:spPr>
@@ -1546,18 +1747,25 @@
       <w:pPr>
         <w:rPr>
           <w:rFonts w:ascii="Times New Roman" w:eastAsiaTheme="majorEastAsia" w:hAnsi="Times New Roman" w:cs="Times New Roman"/>
-          <w:b/>
           <w:bCs/>
           <w:sz w:val="24"/>
           <w:szCs w:val="24"/>
         </w:rPr>
       </w:pPr>
-    </w:p>
-    <w:p>
-      <w:pPr>
+      <w:r>
         <w:rPr>
           <w:rFonts w:ascii="Times New Roman" w:eastAsiaTheme="majorEastAsia" w:hAnsi="Times New Roman" w:cs="Times New Roman"/>
-          <w:b/>
+          <w:bCs/>
+          <w:sz w:val="24"/>
+          <w:szCs w:val="24"/>
+        </w:rPr>
+        <w:t>The elements shown on this page and their uses are described in greater detail throughout the remainder of this manual.</w:t>
+      </w:r>
+    </w:p>
+    <w:p>
+      <w:pPr>
+        <w:rPr>
+          <w:rFonts w:ascii="Times New Roman" w:eastAsiaTheme="majorEastAsia" w:hAnsi="Times New Roman" w:cs="Times New Roman"/>
           <w:bCs/>
           <w:sz w:val="24"/>
           <w:szCs w:val="24"/>
@@ -4079,10 +4287,201 @@
           <w:tab w:val="left" w:pos="360"/>
         </w:tabs>
         <w:ind w:left="360" w:hanging="360"/>
-        <w:rPr>
-          <w:rFonts w:ascii="Times New Roman" w:hAnsi="Times New Roman" w:cs="Times New Roman"/>
-        </w:rPr>
-      </w:pPr>
+        <w:jc w:val="center"/>
+        <w:rPr>
+          <w:rFonts w:ascii="Times New Roman" w:hAnsi="Times New Roman" w:cs="Times New Roman"/>
+          <w:b/>
+          <w:sz w:val="28"/>
+          <w:szCs w:val="28"/>
+          <w:u w:val="single"/>
+        </w:rPr>
+      </w:pPr>
+      <w:r>
+        <w:rPr>
+          <w:rFonts w:ascii="Times New Roman" w:hAnsi="Times New Roman" w:cs="Times New Roman"/>
+          <w:b/>
+          <w:sz w:val="28"/>
+          <w:szCs w:val="28"/>
+          <w:u w:val="single"/>
+        </w:rPr>
+        <w:t>Credits</w:t>
+      </w:r>
+    </w:p>
+    <w:p>
+      <w:pPr>
+        <w:tabs>
+          <w:tab w:val="left" w:pos="360"/>
+        </w:tabs>
+        <w:ind w:left="360" w:hanging="360"/>
+        <w:rPr>
+          <w:rFonts w:ascii="Times New Roman" w:hAnsi="Times New Roman" w:cs="Times New Roman"/>
+          <w:b/>
+          <w:sz w:val="28"/>
+          <w:szCs w:val="28"/>
+          <w:u w:val="single"/>
+        </w:rPr>
+      </w:pPr>
+    </w:p>
+    <w:p>
+      <w:pPr>
+        <w:tabs>
+          <w:tab w:val="left" w:pos="360"/>
+        </w:tabs>
+        <w:ind w:left="360" w:hanging="360"/>
+        <w:rPr>
+          <w:rFonts w:ascii="Times New Roman" w:hAnsi="Times New Roman" w:cs="Times New Roman"/>
+        </w:rPr>
+      </w:pPr>
+      <w:r>
+        <w:rPr>
+          <w:rFonts w:ascii="Times New Roman" w:hAnsi="Times New Roman" w:cs="Times New Roman"/>
+        </w:rPr>
+        <w:t>Josh Armstrong</w:t>
+      </w:r>
+    </w:p>
+    <w:p>
+      <w:pPr>
+        <w:tabs>
+          <w:tab w:val="left" w:pos="360"/>
+        </w:tabs>
+        <w:rPr>
+          <w:rFonts w:ascii="Times New Roman" w:hAnsi="Times New Roman" w:cs="Times New Roman"/>
+        </w:rPr>
+      </w:pPr>
+      <w:r>
+        <w:rPr>
+          <w:rFonts w:ascii="Times New Roman" w:hAnsi="Times New Roman" w:cs="Times New Roman"/>
+        </w:rPr>
+        <w:t>Brian Bowles</w:t>
+      </w:r>
+    </w:p>
+    <w:p>
+      <w:pPr>
+        <w:tabs>
+          <w:tab w:val="left" w:pos="360"/>
+        </w:tabs>
+        <w:rPr>
+          <w:rFonts w:ascii="Times New Roman" w:hAnsi="Times New Roman" w:cs="Times New Roman"/>
+        </w:rPr>
+      </w:pPr>
+      <w:r>
+        <w:rPr>
+          <w:rFonts w:ascii="Times New Roman" w:hAnsi="Times New Roman" w:cs="Times New Roman"/>
+        </w:rPr>
+        <w:t>Zach Curtis</w:t>
+      </w:r>
+    </w:p>
+    <w:p>
+      <w:pPr>
+        <w:tabs>
+          <w:tab w:val="left" w:pos="360"/>
+        </w:tabs>
+        <w:rPr>
+          <w:rFonts w:ascii="Times New Roman" w:hAnsi="Times New Roman" w:cs="Times New Roman"/>
+        </w:rPr>
+      </w:pPr>
+      <w:r>
+        <w:rPr>
+          <w:rFonts w:ascii="Times New Roman" w:hAnsi="Times New Roman" w:cs="Times New Roman"/>
+        </w:rPr>
+        <w:t>Logan Evans</w:t>
+      </w:r>
+    </w:p>
+    <w:p>
+      <w:pPr>
+        <w:tabs>
+          <w:tab w:val="left" w:pos="360"/>
+        </w:tabs>
+        <w:rPr>
+          <w:rFonts w:ascii="Times New Roman" w:hAnsi="Times New Roman" w:cs="Times New Roman"/>
+        </w:rPr>
+      </w:pPr>
+      <w:r>
+        <w:rPr>
+          <w:rFonts w:ascii="Times New Roman" w:hAnsi="Times New Roman" w:cs="Times New Roman"/>
+        </w:rPr>
+        <w:t xml:space="preserve">Jeremy </w:t>
+      </w:r>
+      <w:proofErr w:type="spellStart"/>
+      <w:r>
+        <w:rPr>
+          <w:rFonts w:ascii="Times New Roman" w:hAnsi="Times New Roman" w:cs="Times New Roman"/>
+        </w:rPr>
+        <w:t>Klas</w:t>
+      </w:r>
+      <w:proofErr w:type="spellEnd"/>
+    </w:p>
+    <w:p>
+      <w:pPr>
+        <w:tabs>
+          <w:tab w:val="left" w:pos="360"/>
+        </w:tabs>
+        <w:rPr>
+          <w:rFonts w:ascii="Times New Roman" w:hAnsi="Times New Roman" w:cs="Times New Roman"/>
+        </w:rPr>
+      </w:pPr>
+      <w:r>
+        <w:rPr>
+          <w:rFonts w:ascii="Times New Roman" w:hAnsi="Times New Roman" w:cs="Times New Roman"/>
+        </w:rPr>
+        <w:t xml:space="preserve">Nate </w:t>
+      </w:r>
+      <w:proofErr w:type="spellStart"/>
+      <w:r>
+        <w:rPr>
+          <w:rFonts w:ascii="Times New Roman" w:hAnsi="Times New Roman" w:cs="Times New Roman"/>
+        </w:rPr>
+        <w:t>Krussel</w:t>
+      </w:r>
+      <w:proofErr w:type="spellEnd"/>
+    </w:p>
+    <w:p>
+      <w:pPr>
+        <w:tabs>
+          <w:tab w:val="left" w:pos="360"/>
+        </w:tabs>
+        <w:rPr>
+          <w:rFonts w:ascii="Times New Roman" w:hAnsi="Times New Roman" w:cs="Times New Roman"/>
+        </w:rPr>
+      </w:pPr>
+      <w:r>
+        <w:rPr>
+          <w:rFonts w:ascii="Times New Roman" w:hAnsi="Times New Roman" w:cs="Times New Roman"/>
+        </w:rPr>
+        <w:t>Maxine Major</w:t>
+      </w:r>
+    </w:p>
+    <w:p>
+      <w:pPr>
+        <w:tabs>
+          <w:tab w:val="left" w:pos="360"/>
+        </w:tabs>
+        <w:rPr>
+          <w:rFonts w:ascii="Times New Roman" w:hAnsi="Times New Roman" w:cs="Times New Roman"/>
+        </w:rPr>
+      </w:pPr>
+      <w:r>
+        <w:rPr>
+          <w:rFonts w:ascii="Times New Roman" w:hAnsi="Times New Roman" w:cs="Times New Roman"/>
+        </w:rPr>
+        <w:t>Morgan Weir</w:t>
+      </w:r>
+    </w:p>
+    <w:p>
+      <w:pPr>
+        <w:tabs>
+          <w:tab w:val="left" w:pos="360"/>
+        </w:tabs>
+        <w:rPr>
+          <w:rFonts w:ascii="Times New Roman" w:hAnsi="Times New Roman" w:cs="Times New Roman"/>
+        </w:rPr>
+      </w:pPr>
+      <w:r>
+        <w:rPr>
+          <w:rFonts w:ascii="Times New Roman" w:hAnsi="Times New Roman" w:cs="Times New Roman"/>
+        </w:rPr>
+        <w:t>David Wells</w:t>
+      </w:r>
     </w:p>
     <w:p>
       <w:pPr>
@@ -4207,7 +4606,7 @@
                       <w:rPr>
                         <w:noProof/>
                       </w:rPr>
-                      <w:t>9</w:t>
+                      <w:t>10</w:t>
                     </w:r>
                     <w:r>
                       <w:rPr>
@@ -4886,6 +5285,95 @@
       </w:pPr>
     </w:lvl>
   </w:abstractNum>
+  <w:abstractNum w:abstractNumId="7">
+    <w:nsid w:val="720F6A56"/>
+    <w:multiLevelType w:val="hybridMultilevel"/>
+    <w:tmpl w:val="5D202DE4"/>
+    <w:lvl w:ilvl="0" w:tplc="0409000F">
+      <w:start w:val="1"/>
+      <w:numFmt w:val="decimal"/>
+      <w:lvlText w:val="%1."/>
+      <w:lvlJc w:val="left"/>
+      <w:pPr>
+        <w:ind w:left="720" w:hanging="360"/>
+      </w:pPr>
+      <w:rPr>
+        <w:rFonts w:hint="default"/>
+      </w:rPr>
+    </w:lvl>
+    <w:lvl w:ilvl="1" w:tplc="04090019" w:tentative="1">
+      <w:start w:val="1"/>
+      <w:numFmt w:val="lowerLetter"/>
+      <w:lvlText w:val="%2."/>
+      <w:lvlJc w:val="left"/>
+      <w:pPr>
+        <w:ind w:left="1440" w:hanging="360"/>
+      </w:pPr>
+    </w:lvl>
+    <w:lvl w:ilvl="2" w:tplc="0409001B" w:tentative="1">
+      <w:start w:val="1"/>
+      <w:numFmt w:val="lowerRoman"/>
+      <w:lvlText w:val="%3."/>
+      <w:lvlJc w:val="right"/>
+      <w:pPr>
+        <w:ind w:left="2160" w:hanging="180"/>
+      </w:pPr>
+    </w:lvl>
+    <w:lvl w:ilvl="3" w:tplc="0409000F" w:tentative="1">
+      <w:start w:val="1"/>
+      <w:numFmt w:val="decimal"/>
+      <w:lvlText w:val="%4."/>
+      <w:lvlJc w:val="left"/>
+      <w:pPr>
+        <w:ind w:left="2880" w:hanging="360"/>
+      </w:pPr>
+    </w:lvl>
+    <w:lvl w:ilvl="4" w:tplc="04090019" w:tentative="1">
+      <w:start w:val="1"/>
+      <w:numFmt w:val="lowerLetter"/>
+      <w:lvlText w:val="%5."/>
+      <w:lvlJc w:val="left"/>
+      <w:pPr>
+        <w:ind w:left="3600" w:hanging="360"/>
+      </w:pPr>
+    </w:lvl>
+    <w:lvl w:ilvl="5" w:tplc="0409001B" w:tentative="1">
+      <w:start w:val="1"/>
+      <w:numFmt w:val="lowerRoman"/>
+      <w:lvlText w:val="%6."/>
+      <w:lvlJc w:val="right"/>
+      <w:pPr>
+        <w:ind w:left="4320" w:hanging="180"/>
+      </w:pPr>
+    </w:lvl>
+    <w:lvl w:ilvl="6" w:tplc="0409000F" w:tentative="1">
+      <w:start w:val="1"/>
+      <w:numFmt w:val="decimal"/>
+      <w:lvlText w:val="%7."/>
+      <w:lvlJc w:val="left"/>
+      <w:pPr>
+        <w:ind w:left="5040" w:hanging="360"/>
+      </w:pPr>
+    </w:lvl>
+    <w:lvl w:ilvl="7" w:tplc="04090019" w:tentative="1">
+      <w:start w:val="1"/>
+      <w:numFmt w:val="lowerLetter"/>
+      <w:lvlText w:val="%8."/>
+      <w:lvlJc w:val="left"/>
+      <w:pPr>
+        <w:ind w:left="5760" w:hanging="360"/>
+      </w:pPr>
+    </w:lvl>
+    <w:lvl w:ilvl="8" w:tplc="0409001B" w:tentative="1">
+      <w:start w:val="1"/>
+      <w:numFmt w:val="lowerRoman"/>
+      <w:lvlText w:val="%9."/>
+      <w:lvlJc w:val="right"/>
+      <w:pPr>
+        <w:ind w:left="6480" w:hanging="180"/>
+      </w:pPr>
+    </w:lvl>
+  </w:abstractNum>
   <w:num w:numId="1">
     <w:abstractNumId w:val="4"/>
   </w:num>
@@ -4906,6 +5394,9 @@
   </w:num>
   <w:num w:numId="7">
     <w:abstractNumId w:val="1"/>
+  </w:num>
+  <w:num w:numId="8">
+    <w:abstractNumId w:val="7"/>
   </w:num>
 </w:numbering>
 </file>
@@ -5889,7 +6380,7 @@
 </file>
 
 <file path=customXml/itemProps1.xml><?xml version="1.0" encoding="utf-8"?>
-<ds:datastoreItem xmlns:ds="http://schemas.openxmlformats.org/officeDocument/2006/customXml" ds:itemID="{E9D4E429-8845-46E6-B353-6BFF02C50383}">
+<ds:datastoreItem xmlns:ds="http://schemas.openxmlformats.org/officeDocument/2006/customXml" ds:itemID="{59786354-3E98-4594-8479-06BCD654263B}">
   <ds:schemaRefs>
     <ds:schemaRef ds:uri="http://schemas.openxmlformats.org/officeDocument/2006/bibliography"/>
   </ds:schemaRefs>

</xml_diff>